<commit_message>
Simulink version of MAX31856 is functional
</commit_message>
<xml_diff>
--- a/TechnicalDataPackage/MatlabLumNotes.docx
+++ b/TechnicalDataPackage/MatlabLumNotes.docx
@@ -106,6 +106,340 @@
     <w:p>
       <w:pPr>
         <w:pStyle w:val="ListParagraph"/>
+      </w:pPr>
+    </w:p>
+    <w:p>
+      <w:pPr>
+        <w:pStyle w:val="Heading1"/>
+      </w:pPr>
+      <w:r>
+        <w:t xml:space="preserve">Simulink </w:t>
+      </w:r>
+      <w:r>
+        <w:t>Support Package for Arduino Hardware</w:t>
+      </w:r>
+    </w:p>
+    <w:p>
+      <w:pPr>
+        <w:pStyle w:val="ListParagraph"/>
+        <w:numPr>
+          <w:ilvl w:val="0"/>
+          <w:numId w:val="4"/>
+        </w:numPr>
+      </w:pPr>
+      <w:r>
+        <w:t>12/13/24: Installed</w:t>
+      </w:r>
+    </w:p>
+    <w:p>
+      <w:pPr>
+        <w:pStyle w:val="ListParagraph"/>
+      </w:pPr>
+    </w:p>
+    <w:p>
+      <w:pPr>
+        <w:pStyle w:val="ListParagraph"/>
+        <w:numPr>
+          <w:ilvl w:val="0"/>
+          <w:numId w:val="6"/>
+        </w:numPr>
+      </w:pPr>
+      <w:r>
+        <w:t>Setup additional configurations</w:t>
+      </w:r>
+    </w:p>
+    <w:p>
+      <w:pPr>
+        <w:jc w:val="center"/>
+      </w:pPr>
+      <w:r>
+        <w:drawing>
+          <wp:inline distT="0" distB="0" distL="0" distR="0" wp14:anchorId="4B5B2B84" wp14:editId="6FDC49F7">
+            <wp:extent cx="4371975" cy="3259831"/>
+            <wp:effectExtent l="0" t="0" r="0" b="0"/>
+            <wp:docPr id="635891630" name="Picture 1" descr="A screenshot of a computer software&#10;&#10;Description automatically generated"/>
+            <wp:cNvGraphicFramePr>
+              <a:graphicFrameLocks xmlns:a="http://schemas.openxmlformats.org/drawingml/2006/main" noChangeAspect="1"/>
+            </wp:cNvGraphicFramePr>
+            <a:graphic xmlns:a="http://schemas.openxmlformats.org/drawingml/2006/main">
+              <a:graphicData uri="http://schemas.openxmlformats.org/drawingml/2006/picture">
+                <pic:pic xmlns:pic="http://schemas.openxmlformats.org/drawingml/2006/picture">
+                  <pic:nvPicPr>
+                    <pic:cNvPr id="635891630" name="Picture 1" descr="A screenshot of a computer software&#10;&#10;Description automatically generated"/>
+                    <pic:cNvPicPr/>
+                  </pic:nvPicPr>
+                  <pic:blipFill>
+                    <a:blip r:embed="rId5"/>
+                    <a:stretch>
+                      <a:fillRect/>
+                    </a:stretch>
+                  </pic:blipFill>
+                  <pic:spPr>
+                    <a:xfrm>
+                      <a:off x="0" y="0"/>
+                      <a:ext cx="4374021" cy="3261356"/>
+                    </a:xfrm>
+                    <a:prstGeom prst="rect">
+                      <a:avLst/>
+                    </a:prstGeom>
+                  </pic:spPr>
+                </pic:pic>
+              </a:graphicData>
+            </a:graphic>
+          </wp:inline>
+        </w:drawing>
+      </w:r>
+    </w:p>
+    <w:p>
+      <w:pPr>
+        <w:jc w:val="center"/>
+      </w:pPr>
+    </w:p>
+    <w:p>
+      <w:pPr>
+        <w:jc w:val="center"/>
+      </w:pPr>
+      <w:r>
+        <w:lastRenderedPageBreak/>
+        <w:drawing>
+          <wp:inline distT="0" distB="0" distL="0" distR="0" wp14:anchorId="494642E9" wp14:editId="56756342">
+            <wp:extent cx="4191000" cy="3148175"/>
+            <wp:effectExtent l="0" t="0" r="0" b="0"/>
+            <wp:docPr id="961317508" name="Picture 1" descr="A screenshot of a computer&#10;&#10;Description automatically generated"/>
+            <wp:cNvGraphicFramePr>
+              <a:graphicFrameLocks xmlns:a="http://schemas.openxmlformats.org/drawingml/2006/main" noChangeAspect="1"/>
+            </wp:cNvGraphicFramePr>
+            <a:graphic xmlns:a="http://schemas.openxmlformats.org/drawingml/2006/main">
+              <a:graphicData uri="http://schemas.openxmlformats.org/drawingml/2006/picture">
+                <pic:pic xmlns:pic="http://schemas.openxmlformats.org/drawingml/2006/picture">
+                  <pic:nvPicPr>
+                    <pic:cNvPr id="961317508" name="Picture 1" descr="A screenshot of a computer&#10;&#10;Description automatically generated"/>
+                    <pic:cNvPicPr/>
+                  </pic:nvPicPr>
+                  <pic:blipFill>
+                    <a:blip r:embed="rId6"/>
+                    <a:stretch>
+                      <a:fillRect/>
+                    </a:stretch>
+                  </pic:blipFill>
+                  <pic:spPr>
+                    <a:xfrm>
+                      <a:off x="0" y="0"/>
+                      <a:ext cx="4193785" cy="3150267"/>
+                    </a:xfrm>
+                    <a:prstGeom prst="rect">
+                      <a:avLst/>
+                    </a:prstGeom>
+                  </pic:spPr>
+                </pic:pic>
+              </a:graphicData>
+            </a:graphic>
+          </wp:inline>
+        </w:drawing>
+      </w:r>
+    </w:p>
+    <w:p>
+      <w:pPr>
+        <w:pStyle w:val="ListParagraph"/>
+        <w:numPr>
+          <w:ilvl w:val="0"/>
+          <w:numId w:val="6"/>
+        </w:numPr>
+      </w:pPr>
+      <w:r>
+        <w:t xml:space="preserve">Download </w:t>
+      </w:r>
+      <w:proofErr w:type="spellStart"/>
+      <w:r>
+        <w:t>PixyMon</w:t>
+      </w:r>
+      <w:proofErr w:type="spellEnd"/>
+      <w:r>
+        <w:t xml:space="preserve"> v2 (click on link, take you to </w:t>
+      </w:r>
+      <w:hyperlink r:id="rId7" w:history="1">
+        <w:r>
+          <w:rPr>
+            <w:rStyle w:val="Hyperlink"/>
+          </w:rPr>
+          <w:t>https://pixycam.com/downloads-pixy2/</w:t>
+        </w:r>
+      </w:hyperlink>
+      <w:r>
+        <w:t>).  Installed version 3.0.24.</w:t>
+      </w:r>
+      <w:r>
+        <w:t xml:space="preserve">  Installed to “</w:t>
+      </w:r>
+      <w:r>
+        <w:t>C:\Program Files (x</w:t>
+      </w:r>
+      <w:proofErr w:type="gramStart"/>
+      <w:r>
+        <w:t>86)\</w:t>
+      </w:r>
+      <w:proofErr w:type="spellStart"/>
+      <w:proofErr w:type="gramEnd"/>
+      <w:r>
+        <w:t>PixyMon</w:t>
+      </w:r>
+      <w:proofErr w:type="spellEnd"/>
+      <w:r>
+        <w:t xml:space="preserve"> v2</w:t>
+      </w:r>
+      <w:r>
+        <w:t>”</w:t>
+      </w:r>
+    </w:p>
+    <w:p>
+      <w:pPr>
+        <w:jc w:val="center"/>
+      </w:pPr>
+      <w:r>
+        <w:drawing>
+          <wp:inline distT="0" distB="0" distL="0" distR="0" wp14:anchorId="439AE2AF" wp14:editId="27F72B2B">
+            <wp:extent cx="4257675" cy="3204173"/>
+            <wp:effectExtent l="0" t="0" r="0" b="0"/>
+            <wp:docPr id="1562424930" name="Picture 1" descr="A screenshot of a computer&#10;&#10;Description automatically generated"/>
+            <wp:cNvGraphicFramePr>
+              <a:graphicFrameLocks xmlns:a="http://schemas.openxmlformats.org/drawingml/2006/main" noChangeAspect="1"/>
+            </wp:cNvGraphicFramePr>
+            <a:graphic xmlns:a="http://schemas.openxmlformats.org/drawingml/2006/main">
+              <a:graphicData uri="http://schemas.openxmlformats.org/drawingml/2006/picture">
+                <pic:pic xmlns:pic="http://schemas.openxmlformats.org/drawingml/2006/picture">
+                  <pic:nvPicPr>
+                    <pic:cNvPr id="1562424930" name="Picture 1" descr="A screenshot of a computer&#10;&#10;Description automatically generated"/>
+                    <pic:cNvPicPr/>
+                  </pic:nvPicPr>
+                  <pic:blipFill>
+                    <a:blip r:embed="rId8"/>
+                    <a:stretch>
+                      <a:fillRect/>
+                    </a:stretch>
+                  </pic:blipFill>
+                  <pic:spPr>
+                    <a:xfrm>
+                      <a:off x="0" y="0"/>
+                      <a:ext cx="4260818" cy="3206538"/>
+                    </a:xfrm>
+                    <a:prstGeom prst="rect">
+                      <a:avLst/>
+                    </a:prstGeom>
+                  </pic:spPr>
+                </pic:pic>
+              </a:graphicData>
+            </a:graphic>
+          </wp:inline>
+        </w:drawing>
+      </w:r>
+    </w:p>
+    <w:p>
+      <w:pPr>
+        <w:pStyle w:val="ListParagraph"/>
+        <w:numPr>
+          <w:ilvl w:val="0"/>
+          <w:numId w:val="6"/>
+        </w:numPr>
+      </w:pPr>
+      <w:r>
+        <w:t>Setup and perform a test</w:t>
+      </w:r>
+    </w:p>
+    <w:p>
+      <w:pPr>
+        <w:jc w:val="center"/>
+      </w:pPr>
+      <w:r>
+        <w:lastRenderedPageBreak/>
+        <w:drawing>
+          <wp:inline distT="0" distB="0" distL="0" distR="0" wp14:anchorId="2A187F4B" wp14:editId="3658C8AC">
+            <wp:extent cx="5943600" cy="4429125"/>
+            <wp:effectExtent l="0" t="0" r="0" b="9525"/>
+            <wp:docPr id="13229679" name="Picture 1" descr="A screenshot of a computer&#10;&#10;Description automatically generated"/>
+            <wp:cNvGraphicFramePr>
+              <a:graphicFrameLocks xmlns:a="http://schemas.openxmlformats.org/drawingml/2006/main" noChangeAspect="1"/>
+            </wp:cNvGraphicFramePr>
+            <a:graphic xmlns:a="http://schemas.openxmlformats.org/drawingml/2006/main">
+              <a:graphicData uri="http://schemas.openxmlformats.org/drawingml/2006/picture">
+                <pic:pic xmlns:pic="http://schemas.openxmlformats.org/drawingml/2006/picture">
+                  <pic:nvPicPr>
+                    <pic:cNvPr id="13229679" name="Picture 1" descr="A screenshot of a computer&#10;&#10;Description automatically generated"/>
+                    <pic:cNvPicPr/>
+                  </pic:nvPicPr>
+                  <pic:blipFill>
+                    <a:blip r:embed="rId9"/>
+                    <a:stretch>
+                      <a:fillRect/>
+                    </a:stretch>
+                  </pic:blipFill>
+                  <pic:spPr>
+                    <a:xfrm>
+                      <a:off x="0" y="0"/>
+                      <a:ext cx="5943600" cy="4429125"/>
+                    </a:xfrm>
+                    <a:prstGeom prst="rect">
+                      <a:avLst/>
+                    </a:prstGeom>
+                  </pic:spPr>
+                </pic:pic>
+              </a:graphicData>
+            </a:graphic>
+          </wp:inline>
+        </w:drawing>
+      </w:r>
+    </w:p>
+    <w:p>
+      <w:pPr>
+        <w:jc w:val="center"/>
+      </w:pPr>
+    </w:p>
+    <w:p>
+      <w:pPr>
+        <w:jc w:val="center"/>
+      </w:pPr>
+      <w:r>
+        <w:lastRenderedPageBreak/>
+        <w:drawing>
+          <wp:inline distT="0" distB="0" distL="0" distR="0" wp14:anchorId="51583F8D" wp14:editId="0BFF5AE9">
+            <wp:extent cx="5943600" cy="4416425"/>
+            <wp:effectExtent l="0" t="0" r="0" b="3175"/>
+            <wp:docPr id="1624925210" name="Picture 1" descr="A screenshot of a computer&#10;&#10;Description automatically generated"/>
+            <wp:cNvGraphicFramePr>
+              <a:graphicFrameLocks xmlns:a="http://schemas.openxmlformats.org/drawingml/2006/main" noChangeAspect="1"/>
+            </wp:cNvGraphicFramePr>
+            <a:graphic xmlns:a="http://schemas.openxmlformats.org/drawingml/2006/main">
+              <a:graphicData uri="http://schemas.openxmlformats.org/drawingml/2006/picture">
+                <pic:pic xmlns:pic="http://schemas.openxmlformats.org/drawingml/2006/picture">
+                  <pic:nvPicPr>
+                    <pic:cNvPr id="1624925210" name="Picture 1" descr="A screenshot of a computer&#10;&#10;Description automatically generated"/>
+                    <pic:cNvPicPr/>
+                  </pic:nvPicPr>
+                  <pic:blipFill>
+                    <a:blip r:embed="rId10"/>
+                    <a:stretch>
+                      <a:fillRect/>
+                    </a:stretch>
+                  </pic:blipFill>
+                  <pic:spPr>
+                    <a:xfrm>
+                      <a:off x="0" y="0"/>
+                      <a:ext cx="5943600" cy="4416425"/>
+                    </a:xfrm>
+                    <a:prstGeom prst="rect">
+                      <a:avLst/>
+                    </a:prstGeom>
+                  </pic:spPr>
+                </pic:pic>
+              </a:graphicData>
+            </a:graphic>
+          </wp:inline>
+        </w:drawing>
+      </w:r>
+    </w:p>
+    <w:p/>
+    <w:p>
+      <w:pPr>
+        <w:jc w:val="center"/>
       </w:pPr>
     </w:p>
     <w:p>
@@ -188,7 +522,7 @@
                     <pic:cNvPicPr/>
                   </pic:nvPicPr>
                   <pic:blipFill>
-                    <a:blip r:embed="rId5"/>
+                    <a:blip r:embed="rId11"/>
                     <a:stretch>
                       <a:fillRect/>
                     </a:stretch>
@@ -249,6 +583,92 @@
 <file path=word/numbering.xml><?xml version="1.0" encoding="utf-8"?>
 <w:numbering xmlns:wpc="http://schemas.microsoft.com/office/word/2010/wordprocessingCanvas" xmlns:cx="http://schemas.microsoft.com/office/drawing/2014/chartex" xmlns:cx1="http://schemas.microsoft.com/office/drawing/2015/9/8/chartex" xmlns:cx2="http://schemas.microsoft.com/office/drawing/2015/10/21/chartex" xmlns:cx3="http://schemas.microsoft.com/office/drawing/2016/5/9/chartex" xmlns:cx4="http://schemas.microsoft.com/office/drawing/2016/5/10/chartex" xmlns:cx5="http://schemas.microsoft.com/office/drawing/2016/5/11/chartex" xmlns:cx6="http://schemas.microsoft.com/office/drawing/2016/5/12/chartex" xmlns:cx7="http://schemas.microsoft.com/office/drawing/2016/5/13/chartex" xmlns:cx8="http://schemas.microsoft.com/office/drawing/2016/5/14/chartex" xmlns:mc="http://schemas.openxmlformats.org/markup-compatibility/2006" xmlns:aink="http://schemas.microsoft.com/office/drawing/2016/ink" xmlns:am3d="http://schemas.microsoft.com/office/drawing/2017/model3d" xmlns:o="urn:schemas-microsoft-com:office:office" xmlns:oel="http://schemas.microsoft.com/office/2019/extlst" xmlns:r="http://schemas.openxmlformats.org/officeDocument/2006/relationships" xmlns:m="http://schemas.openxmlformats.org/officeDocument/2006/math" xmlns:v="urn:schemas-microsoft-com:vml" xmlns:wp14="http://schemas.microsoft.com/office/word/2010/wordprocessingDrawing" xmlns:wp="http://schemas.openxmlformats.org/drawingml/2006/wordprocessingDrawing" xmlns:w10="urn:schemas-microsoft-com:office:word" xmlns:w="http://schemas.openxmlformats.org/wordprocessingml/2006/main" xmlns:w14="http://schemas.microsoft.com/office/word/2010/wordml" xmlns:w15="http://schemas.microsoft.com/office/word/2012/wordml" xmlns:w16cex="http://schemas.microsoft.com/office/word/2018/wordml/cex" xmlns:w16cid="http://schemas.microsoft.com/office/word/2016/wordml/cid" xmlns:w16="http://schemas.microsoft.com/office/word/2018/wordml" xmlns:w16du="http://schemas.microsoft.com/office/word/2023/wordml/word16du" xmlns:w16sdtdh="http://schemas.microsoft.com/office/word/2020/wordml/sdtdatahash" xmlns:w16se="http://schemas.microsoft.com/office/word/2015/wordml/symex" xmlns:wpg="http://schemas.microsoft.com/office/word/2010/wordprocessingGroup" xmlns:wpi="http://schemas.microsoft.com/office/word/2010/wordprocessingInk" xmlns:wne="http://schemas.microsoft.com/office/word/2006/wordml" xmlns:wps="http://schemas.microsoft.com/office/word/2010/wordprocessingShape" mc:Ignorable="w14 w15 w16se w16cid w16 w16cex w16sdtdh w16du wp14">
   <w:abstractNum w:abstractNumId="0" w15:restartNumberingAfterBreak="0">
+    <w:nsid w:val="0F172368"/>
+    <w:multiLevelType w:val="hybridMultilevel"/>
+    <w:tmpl w:val="66540104"/>
+    <w:lvl w:ilvl="0" w:tplc="0409000F">
+      <w:start w:val="1"/>
+      <w:numFmt w:val="decimal"/>
+      <w:lvlText w:val="%1."/>
+      <w:lvlJc w:val="left"/>
+      <w:pPr>
+        <w:ind w:left="720" w:hanging="360"/>
+      </w:pPr>
+    </w:lvl>
+    <w:lvl w:ilvl="1" w:tplc="04090019" w:tentative="1">
+      <w:start w:val="1"/>
+      <w:numFmt w:val="lowerLetter"/>
+      <w:lvlText w:val="%2."/>
+      <w:lvlJc w:val="left"/>
+      <w:pPr>
+        <w:ind w:left="1440" w:hanging="360"/>
+      </w:pPr>
+    </w:lvl>
+    <w:lvl w:ilvl="2" w:tplc="0409001B" w:tentative="1">
+      <w:start w:val="1"/>
+      <w:numFmt w:val="lowerRoman"/>
+      <w:lvlText w:val="%3."/>
+      <w:lvlJc w:val="right"/>
+      <w:pPr>
+        <w:ind w:left="2160" w:hanging="180"/>
+      </w:pPr>
+    </w:lvl>
+    <w:lvl w:ilvl="3" w:tplc="0409000F" w:tentative="1">
+      <w:start w:val="1"/>
+      <w:numFmt w:val="decimal"/>
+      <w:lvlText w:val="%4."/>
+      <w:lvlJc w:val="left"/>
+      <w:pPr>
+        <w:ind w:left="2880" w:hanging="360"/>
+      </w:pPr>
+    </w:lvl>
+    <w:lvl w:ilvl="4" w:tplc="04090019" w:tentative="1">
+      <w:start w:val="1"/>
+      <w:numFmt w:val="lowerLetter"/>
+      <w:lvlText w:val="%5."/>
+      <w:lvlJc w:val="left"/>
+      <w:pPr>
+        <w:ind w:left="3600" w:hanging="360"/>
+      </w:pPr>
+    </w:lvl>
+    <w:lvl w:ilvl="5" w:tplc="0409001B" w:tentative="1">
+      <w:start w:val="1"/>
+      <w:numFmt w:val="lowerRoman"/>
+      <w:lvlText w:val="%6."/>
+      <w:lvlJc w:val="right"/>
+      <w:pPr>
+        <w:ind w:left="4320" w:hanging="180"/>
+      </w:pPr>
+    </w:lvl>
+    <w:lvl w:ilvl="6" w:tplc="0409000F" w:tentative="1">
+      <w:start w:val="1"/>
+      <w:numFmt w:val="decimal"/>
+      <w:lvlText w:val="%7."/>
+      <w:lvlJc w:val="left"/>
+      <w:pPr>
+        <w:ind w:left="5040" w:hanging="360"/>
+      </w:pPr>
+    </w:lvl>
+    <w:lvl w:ilvl="7" w:tplc="04090019" w:tentative="1">
+      <w:start w:val="1"/>
+      <w:numFmt w:val="lowerLetter"/>
+      <w:lvlText w:val="%8."/>
+      <w:lvlJc w:val="left"/>
+      <w:pPr>
+        <w:ind w:left="5760" w:hanging="360"/>
+      </w:pPr>
+    </w:lvl>
+    <w:lvl w:ilvl="8" w:tplc="0409001B" w:tentative="1">
+      <w:start w:val="1"/>
+      <w:numFmt w:val="lowerRoman"/>
+      <w:lvlText w:val="%9."/>
+      <w:lvlJc w:val="right"/>
+      <w:pPr>
+        <w:ind w:left="6480" w:hanging="180"/>
+      </w:pPr>
+    </w:lvl>
+  </w:abstractNum>
+  <w:abstractNum w:abstractNumId="1" w15:restartNumberingAfterBreak="0">
     <w:nsid w:val="14B40392"/>
     <w:multiLevelType w:val="hybridMultilevel"/>
     <w:tmpl w:val="4F025AA8"/>
@@ -361,7 +781,7 @@
       </w:rPr>
     </w:lvl>
   </w:abstractNum>
-  <w:abstractNum w:abstractNumId="1" w15:restartNumberingAfterBreak="0">
+  <w:abstractNum w:abstractNumId="2" w15:restartNumberingAfterBreak="0">
     <w:nsid w:val="1A0A29A8"/>
     <w:multiLevelType w:val="hybridMultilevel"/>
     <w:tmpl w:val="85F20606"/>
@@ -474,7 +894,7 @@
       </w:rPr>
     </w:lvl>
   </w:abstractNum>
-  <w:abstractNum w:abstractNumId="2" w15:restartNumberingAfterBreak="0">
+  <w:abstractNum w:abstractNumId="3" w15:restartNumberingAfterBreak="0">
     <w:nsid w:val="1F3F71AF"/>
     <w:multiLevelType w:val="hybridMultilevel"/>
     <w:tmpl w:val="4F58514E"/>
@@ -587,7 +1007,7 @@
       </w:rPr>
     </w:lvl>
   </w:abstractNum>
-  <w:abstractNum w:abstractNumId="3" w15:restartNumberingAfterBreak="0">
+  <w:abstractNum w:abstractNumId="4" w15:restartNumberingAfterBreak="0">
     <w:nsid w:val="51114A35"/>
     <w:multiLevelType w:val="hybridMultilevel"/>
     <w:tmpl w:val="3C143F94"/>
@@ -700,16 +1120,108 @@
       </w:rPr>
     </w:lvl>
   </w:abstractNum>
+  <w:abstractNum w:abstractNumId="5" w15:restartNumberingAfterBreak="0">
+    <w:nsid w:val="52F264DB"/>
+    <w:multiLevelType w:val="hybridMultilevel"/>
+    <w:tmpl w:val="CF3A8566"/>
+    <w:lvl w:ilvl="0" w:tplc="0409000F">
+      <w:start w:val="1"/>
+      <w:numFmt w:val="decimal"/>
+      <w:lvlText w:val="%1."/>
+      <w:lvlJc w:val="left"/>
+      <w:pPr>
+        <w:ind w:left="720" w:hanging="360"/>
+      </w:pPr>
+    </w:lvl>
+    <w:lvl w:ilvl="1" w:tplc="04090019" w:tentative="1">
+      <w:start w:val="1"/>
+      <w:numFmt w:val="lowerLetter"/>
+      <w:lvlText w:val="%2."/>
+      <w:lvlJc w:val="left"/>
+      <w:pPr>
+        <w:ind w:left="1440" w:hanging="360"/>
+      </w:pPr>
+    </w:lvl>
+    <w:lvl w:ilvl="2" w:tplc="0409001B" w:tentative="1">
+      <w:start w:val="1"/>
+      <w:numFmt w:val="lowerRoman"/>
+      <w:lvlText w:val="%3."/>
+      <w:lvlJc w:val="right"/>
+      <w:pPr>
+        <w:ind w:left="2160" w:hanging="180"/>
+      </w:pPr>
+    </w:lvl>
+    <w:lvl w:ilvl="3" w:tplc="0409000F" w:tentative="1">
+      <w:start w:val="1"/>
+      <w:numFmt w:val="decimal"/>
+      <w:lvlText w:val="%4."/>
+      <w:lvlJc w:val="left"/>
+      <w:pPr>
+        <w:ind w:left="2880" w:hanging="360"/>
+      </w:pPr>
+    </w:lvl>
+    <w:lvl w:ilvl="4" w:tplc="04090019" w:tentative="1">
+      <w:start w:val="1"/>
+      <w:numFmt w:val="lowerLetter"/>
+      <w:lvlText w:val="%5."/>
+      <w:lvlJc w:val="left"/>
+      <w:pPr>
+        <w:ind w:left="3600" w:hanging="360"/>
+      </w:pPr>
+    </w:lvl>
+    <w:lvl w:ilvl="5" w:tplc="0409001B" w:tentative="1">
+      <w:start w:val="1"/>
+      <w:numFmt w:val="lowerRoman"/>
+      <w:lvlText w:val="%6."/>
+      <w:lvlJc w:val="right"/>
+      <w:pPr>
+        <w:ind w:left="4320" w:hanging="180"/>
+      </w:pPr>
+    </w:lvl>
+    <w:lvl w:ilvl="6" w:tplc="0409000F" w:tentative="1">
+      <w:start w:val="1"/>
+      <w:numFmt w:val="decimal"/>
+      <w:lvlText w:val="%7."/>
+      <w:lvlJc w:val="left"/>
+      <w:pPr>
+        <w:ind w:left="5040" w:hanging="360"/>
+      </w:pPr>
+    </w:lvl>
+    <w:lvl w:ilvl="7" w:tplc="04090019" w:tentative="1">
+      <w:start w:val="1"/>
+      <w:numFmt w:val="lowerLetter"/>
+      <w:lvlText w:val="%8."/>
+      <w:lvlJc w:val="left"/>
+      <w:pPr>
+        <w:ind w:left="5760" w:hanging="360"/>
+      </w:pPr>
+    </w:lvl>
+    <w:lvl w:ilvl="8" w:tplc="0409001B" w:tentative="1">
+      <w:start w:val="1"/>
+      <w:numFmt w:val="lowerRoman"/>
+      <w:lvlText w:val="%9."/>
+      <w:lvlJc w:val="right"/>
+      <w:pPr>
+        <w:ind w:left="6480" w:hanging="180"/>
+      </w:pPr>
+    </w:lvl>
+  </w:abstractNum>
   <w:num w:numId="1" w16cid:durableId="759060726">
+    <w:abstractNumId w:val="2"/>
+  </w:num>
+  <w:num w:numId="2" w16cid:durableId="645596567">
+    <w:abstractNumId w:val="3"/>
+  </w:num>
+  <w:num w:numId="3" w16cid:durableId="956329142">
+    <w:abstractNumId w:val="4"/>
+  </w:num>
+  <w:num w:numId="4" w16cid:durableId="731082172">
     <w:abstractNumId w:val="1"/>
   </w:num>
-  <w:num w:numId="2" w16cid:durableId="645596567">
-    <w:abstractNumId w:val="2"/>
+  <w:num w:numId="5" w16cid:durableId="191656228">
+    <w:abstractNumId w:val="5"/>
   </w:num>
-  <w:num w:numId="3" w16cid:durableId="956329142">
-    <w:abstractNumId w:val="3"/>
-  </w:num>
-  <w:num w:numId="4" w16cid:durableId="731082172">
+  <w:num w:numId="6" w16cid:durableId="482504511">
     <w:abstractNumId w:val="0"/>
   </w:num>
 </w:numbering>

</xml_diff>